<commit_message>
my new file push to new branch Nadeem2
</commit_message>
<xml_diff>
--- a/GitRepoCommands.docx
+++ b/GitRepoCommands.docx
@@ -1125,8 +1125,6 @@
       <w:r>
         <w:t xml:space="preserve"> checkout production</w:t>
       </w:r>
-      <w:bookmarkStart w:id="0" w:name="_GoBack"/>
-      <w:bookmarkEnd w:id="0"/>
     </w:p>
     <w:p>
       <w:proofErr w:type="spellStart"/>
@@ -1673,6 +1671,8 @@
           <w:color w:val="242729"/>
           <w:sz w:val="20"/>
           <w:szCs w:val="20"/>
+          <w:bdr w:val="none" w:sz="0" w:space="0" w:color="auto" w:frame="1"/>
+          <w:shd w:val="clear" w:color="auto" w:fill="EFF0F1"/>
         </w:rPr>
       </w:pPr>
       <w:r>
@@ -1687,121 +1687,34 @@
         <w:t xml:space="preserve"> </w:t>
       </w:r>
     </w:p>
-    <w:p/>
-    <w:p>
-      <w:r>
-        <w:t>___________________________________________________________________</w:t>
-      </w:r>
-    </w:p>
-    <w:p>
-      <w:pPr>
-        <w:rPr>
-          <w:rStyle w:val="HTMLCode"/>
-          <w:rFonts w:asciiTheme="minorHAnsi" w:eastAsiaTheme="minorHAnsi" w:hAnsiTheme="minorHAnsi" w:cstheme="minorBidi"/>
-          <w:b/>
-          <w:sz w:val="22"/>
-          <w:szCs w:val="22"/>
-        </w:rPr>
-      </w:pPr>
-      <w:r>
-        <w:rPr>
-          <w:b/>
-        </w:rPr>
-        <w:t>Tags</w:t>
-      </w:r>
-      <w:proofErr w:type="gramStart"/>
-      <w:r>
-        <w:rPr>
-          <w:b/>
-        </w:rPr>
-        <w:t>:</w:t>
-      </w:r>
-      <w:proofErr w:type="gramEnd"/>
-      <w:r>
-        <w:rPr>
-          <w:b/>
-        </w:rPr>
-        <w:br/>
-      </w:r>
-      <w:proofErr w:type="spellStart"/>
-      <w:r>
-        <w:rPr>
-          <w:rStyle w:val="HTMLCode"/>
-          <w:rFonts w:ascii="Consolas" w:eastAsiaTheme="minorHAnsi" w:hAnsi="Consolas"/>
-          <w:color w:val="24292E"/>
-          <w:sz w:val="18"/>
-          <w:szCs w:val="18"/>
-          <w:bdr w:val="none" w:sz="0" w:space="0" w:color="auto" w:frame="1"/>
-        </w:rPr>
-        <w:t>git</w:t>
-      </w:r>
-      <w:proofErr w:type="spellEnd"/>
-      <w:r>
-        <w:rPr>
-          <w:rStyle w:val="HTMLCode"/>
-          <w:rFonts w:ascii="Consolas" w:eastAsiaTheme="minorHAnsi" w:hAnsi="Consolas"/>
-          <w:color w:val="24292E"/>
-          <w:sz w:val="18"/>
-          <w:szCs w:val="18"/>
-          <w:bdr w:val="none" w:sz="0" w:space="0" w:color="auto" w:frame="1"/>
-        </w:rPr>
-        <w:t xml:space="preserve"> tag v0.1.0-rc1</w:t>
-      </w:r>
-    </w:p>
-    <w:p>
-      <w:pPr>
-        <w:pStyle w:val="HTMLPreformatted"/>
-        <w:shd w:val="clear" w:color="auto" w:fill="F6F8FA"/>
-        <w:rPr>
-          <w:rFonts w:ascii="Consolas" w:hAnsi="Consolas"/>
-          <w:color w:val="24292E"/>
-          <w:sz w:val="18"/>
-          <w:szCs w:val="18"/>
-        </w:rPr>
-      </w:pPr>
-      <w:proofErr w:type="spellStart"/>
-      <w:proofErr w:type="gramStart"/>
-      <w:r>
-        <w:rPr>
-          <w:rStyle w:val="HTMLCode"/>
-          <w:rFonts w:ascii="Consolas" w:hAnsi="Consolas"/>
-          <w:color w:val="24292E"/>
-          <w:sz w:val="18"/>
-          <w:szCs w:val="18"/>
-          <w:bdr w:val="none" w:sz="0" w:space="0" w:color="auto" w:frame="1"/>
-        </w:rPr>
-        <w:t>git</w:t>
-      </w:r>
-      <w:proofErr w:type="spellEnd"/>
-      <w:proofErr w:type="gramEnd"/>
-      <w:r>
-        <w:rPr>
-          <w:rStyle w:val="HTMLCode"/>
-          <w:rFonts w:ascii="Consolas" w:hAnsi="Consolas"/>
-          <w:color w:val="24292E"/>
-          <w:sz w:val="18"/>
-          <w:szCs w:val="18"/>
-          <w:bdr w:val="none" w:sz="0" w:space="0" w:color="auto" w:frame="1"/>
-        </w:rPr>
-        <w:t xml:space="preserve"> push --tags</w:t>
-      </w:r>
-    </w:p>
-    <w:p/>
-    <w:p>
-      <w:pPr>
-        <w:rPr>
-          <w:b/>
-        </w:rPr>
-      </w:pPr>
-      <w:r>
-        <w:rPr>
-          <w:b/>
-        </w:rPr>
-        <w:t>Delete tags:</w:t>
-      </w:r>
-    </w:p>
-    <w:p>
-      <w:pPr>
+    <w:p>
+      <w:pPr>
+        <w:rPr>
+          <w:b/>
+          <w:sz w:val="24"/>
+          <w:szCs w:val="24"/>
+        </w:rPr>
+      </w:pPr>
+      <w:r>
+        <w:rPr>
+          <w:b/>
+          <w:sz w:val="24"/>
+          <w:szCs w:val="24"/>
+        </w:rPr>
+        <w:t>Cr</w:t>
+      </w:r>
+      <w:r>
+        <w:rPr>
+          <w:b/>
+          <w:sz w:val="24"/>
+          <w:szCs w:val="24"/>
+        </w:rPr>
+        <w:t>eate new branch/push stuff to new branch whatever you have locally</w:t>
+      </w:r>
+    </w:p>
+    <w:p>
+      <w:pPr>
+        <w:shd w:val="clear" w:color="auto" w:fill="EFF0F1"/>
         <w:tabs>
           <w:tab w:val="left" w:pos="916"/>
           <w:tab w:val="left" w:pos="1832"/>
@@ -1821,83 +1734,51 @@
           <w:tab w:val="left" w:pos="14656"/>
         </w:tabs>
         <w:spacing w:after="0" w:line="240" w:lineRule="auto"/>
-        <w:rPr>
-          <w:rFonts w:ascii="Courier New" w:eastAsia="Times New Roman" w:hAnsi="Courier New" w:cs="Courier New"/>
-          <w:b/>
-          <w:color w:val="555555"/>
+        <w:textAlignment w:val="baseline"/>
+        <w:rPr>
+          <w:rFonts w:ascii="Consolas" w:eastAsia="Times New Roman" w:hAnsi="Consolas" w:cs="Courier New"/>
+          <w:color w:val="242729"/>
           <w:sz w:val="20"/>
           <w:szCs w:val="20"/>
         </w:rPr>
       </w:pPr>
-      <w:r>
-        <w:rPr>
-          <w:rFonts w:ascii="Courier New" w:eastAsia="Times New Roman" w:hAnsi="Courier New" w:cs="Courier New"/>
-          <w:b/>
-          <w:color w:val="555555"/>
+      <w:proofErr w:type="spellStart"/>
+      <w:proofErr w:type="gramStart"/>
+      <w:r>
+        <w:rPr>
+          <w:rFonts w:ascii="Consolas" w:eastAsia="Times New Roman" w:hAnsi="Consolas" w:cs="Courier New"/>
+          <w:color w:val="242729"/>
           <w:sz w:val="20"/>
           <w:szCs w:val="20"/>
         </w:rPr>
-        <w:t xml:space="preserve">$&gt; </w:t>
-      </w:r>
-      <w:proofErr w:type="spellStart"/>
-      <w:r>
-        <w:rPr>
-          <w:rFonts w:ascii="Courier New" w:eastAsia="Times New Roman" w:hAnsi="Courier New" w:cs="Courier New"/>
-          <w:b/>
-          <w:color w:val="555555"/>
+        <w:t>git</w:t>
+      </w:r>
+      <w:proofErr w:type="spellEnd"/>
+      <w:proofErr w:type="gramEnd"/>
+      <w:r>
+        <w:rPr>
+          <w:rFonts w:ascii="Consolas" w:eastAsia="Times New Roman" w:hAnsi="Consolas" w:cs="Courier New"/>
+          <w:color w:val="242729"/>
           <w:sz w:val="20"/>
           <w:szCs w:val="20"/>
         </w:rPr>
-        <w:t>git</w:t>
-      </w:r>
-      <w:proofErr w:type="spellEnd"/>
-      <w:r>
-        <w:rPr>
-          <w:rFonts w:ascii="Courier New" w:eastAsia="Times New Roman" w:hAnsi="Courier New" w:cs="Courier New"/>
-          <w:b/>
-          <w:color w:val="555555"/>
+        <w:t xml:space="preserve"> checkout -b </w:t>
+      </w:r>
+      <w:proofErr w:type="spellStart"/>
+      <w:r>
+        <w:rPr>
+          <w:rFonts w:ascii="Consolas" w:eastAsia="Times New Roman" w:hAnsi="Consolas" w:cs="Courier New"/>
+          <w:color w:val="242729"/>
           <w:sz w:val="20"/>
           <w:szCs w:val="20"/>
         </w:rPr>
-        <w:t xml:space="preserve"> push </w:t>
-      </w:r>
-      <w:proofErr w:type="gramStart"/>
-      <w:r>
-        <w:rPr>
-          <w:rFonts w:ascii="Courier New" w:eastAsia="Times New Roman" w:hAnsi="Courier New" w:cs="Courier New"/>
-          <w:b/>
-          <w:color w:val="555555"/>
-          <w:sz w:val="20"/>
-          <w:szCs w:val="20"/>
-        </w:rPr>
-        <w:t>origin :refs</w:t>
-      </w:r>
-      <w:proofErr w:type="gramEnd"/>
-      <w:r>
-        <w:rPr>
-          <w:rFonts w:ascii="Courier New" w:eastAsia="Times New Roman" w:hAnsi="Courier New" w:cs="Courier New"/>
-          <w:b/>
-          <w:color w:val="555555"/>
-          <w:sz w:val="20"/>
-          <w:szCs w:val="20"/>
-        </w:rPr>
-        <w:t>/tags/</w:t>
-      </w:r>
-      <w:proofErr w:type="spellStart"/>
-      <w:r>
-        <w:rPr>
-          <w:rFonts w:ascii="Courier New" w:eastAsia="Times New Roman" w:hAnsi="Courier New" w:cs="Courier New"/>
-          <w:b/>
-          <w:color w:val="555555"/>
-          <w:sz w:val="20"/>
-          <w:szCs w:val="20"/>
-        </w:rPr>
-        <w:t>old_tag</w:t>
-      </w:r>
-      <w:proofErr w:type="spellEnd"/>
-    </w:p>
-    <w:p>
-      <w:pPr>
+        <w:t>newbranchName</w:t>
+      </w:r>
+      <w:proofErr w:type="spellEnd"/>
+    </w:p>
+    <w:p>
+      <w:pPr>
+        <w:shd w:val="clear" w:color="auto" w:fill="EFF0F1"/>
         <w:tabs>
           <w:tab w:val="left" w:pos="916"/>
           <w:tab w:val="left" w:pos="1832"/>
@@ -1917,6 +1798,376 @@
           <w:tab w:val="left" w:pos="14656"/>
         </w:tabs>
         <w:spacing w:after="0" w:line="240" w:lineRule="auto"/>
+        <w:textAlignment w:val="baseline"/>
+        <w:rPr>
+          <w:rFonts w:ascii="Consolas" w:eastAsia="Times New Roman" w:hAnsi="Consolas" w:cs="Courier New"/>
+          <w:color w:val="242729"/>
+          <w:sz w:val="20"/>
+          <w:szCs w:val="20"/>
+        </w:rPr>
+      </w:pPr>
+      <w:proofErr w:type="spellStart"/>
+      <w:proofErr w:type="gramStart"/>
+      <w:r>
+        <w:rPr>
+          <w:rFonts w:ascii="Consolas" w:eastAsia="Times New Roman" w:hAnsi="Consolas" w:cs="Courier New"/>
+          <w:color w:val="242729"/>
+          <w:sz w:val="20"/>
+          <w:szCs w:val="20"/>
+        </w:rPr>
+        <w:t>git</w:t>
+      </w:r>
+      <w:proofErr w:type="spellEnd"/>
+      <w:proofErr w:type="gramEnd"/>
+      <w:r>
+        <w:rPr>
+          <w:rFonts w:ascii="Consolas" w:eastAsia="Times New Roman" w:hAnsi="Consolas" w:cs="Courier New"/>
+          <w:color w:val="242729"/>
+          <w:sz w:val="20"/>
+          <w:szCs w:val="20"/>
+        </w:rPr>
+        <w:t xml:space="preserve"> add --all</w:t>
+      </w:r>
+    </w:p>
+    <w:p>
+      <w:pPr>
+        <w:shd w:val="clear" w:color="auto" w:fill="EFF0F1"/>
+        <w:tabs>
+          <w:tab w:val="left" w:pos="916"/>
+          <w:tab w:val="left" w:pos="1832"/>
+          <w:tab w:val="left" w:pos="2748"/>
+          <w:tab w:val="left" w:pos="3664"/>
+          <w:tab w:val="left" w:pos="4580"/>
+          <w:tab w:val="left" w:pos="5496"/>
+          <w:tab w:val="left" w:pos="6412"/>
+          <w:tab w:val="left" w:pos="7328"/>
+          <w:tab w:val="left" w:pos="8244"/>
+          <w:tab w:val="left" w:pos="9160"/>
+          <w:tab w:val="left" w:pos="10076"/>
+          <w:tab w:val="left" w:pos="10992"/>
+          <w:tab w:val="left" w:pos="11908"/>
+          <w:tab w:val="left" w:pos="12824"/>
+          <w:tab w:val="left" w:pos="13740"/>
+          <w:tab w:val="left" w:pos="14656"/>
+        </w:tabs>
+        <w:spacing w:after="0" w:line="240" w:lineRule="auto"/>
+        <w:textAlignment w:val="baseline"/>
+        <w:rPr>
+          <w:rFonts w:ascii="Consolas" w:eastAsia="Times New Roman" w:hAnsi="Consolas" w:cs="Courier New"/>
+          <w:color w:val="242729"/>
+          <w:sz w:val="20"/>
+          <w:szCs w:val="20"/>
+        </w:rPr>
+      </w:pPr>
+      <w:proofErr w:type="spellStart"/>
+      <w:proofErr w:type="gramStart"/>
+      <w:r>
+        <w:rPr>
+          <w:rFonts w:ascii="Consolas" w:eastAsia="Times New Roman" w:hAnsi="Consolas" w:cs="Courier New"/>
+          <w:color w:val="242729"/>
+          <w:sz w:val="20"/>
+          <w:szCs w:val="20"/>
+        </w:rPr>
+        <w:t>git</w:t>
+      </w:r>
+      <w:proofErr w:type="spellEnd"/>
+      <w:proofErr w:type="gramEnd"/>
+      <w:r>
+        <w:rPr>
+          <w:rFonts w:ascii="Consolas" w:eastAsia="Times New Roman" w:hAnsi="Consolas" w:cs="Courier New"/>
+          <w:color w:val="242729"/>
+          <w:sz w:val="20"/>
+          <w:szCs w:val="20"/>
+        </w:rPr>
+        <w:t xml:space="preserve"> commit -am "my new files to push to new branch"</w:t>
+      </w:r>
+    </w:p>
+    <w:p>
+      <w:pPr>
+        <w:shd w:val="clear" w:color="auto" w:fill="EFF0F1"/>
+        <w:tabs>
+          <w:tab w:val="left" w:pos="916"/>
+          <w:tab w:val="left" w:pos="1832"/>
+          <w:tab w:val="left" w:pos="2748"/>
+          <w:tab w:val="left" w:pos="3664"/>
+          <w:tab w:val="left" w:pos="4580"/>
+          <w:tab w:val="left" w:pos="5496"/>
+          <w:tab w:val="left" w:pos="6412"/>
+          <w:tab w:val="left" w:pos="7328"/>
+          <w:tab w:val="left" w:pos="8244"/>
+          <w:tab w:val="left" w:pos="9160"/>
+          <w:tab w:val="left" w:pos="10076"/>
+          <w:tab w:val="left" w:pos="10992"/>
+          <w:tab w:val="left" w:pos="11908"/>
+          <w:tab w:val="left" w:pos="12824"/>
+          <w:tab w:val="left" w:pos="13740"/>
+          <w:tab w:val="left" w:pos="14656"/>
+        </w:tabs>
+        <w:spacing w:after="0" w:line="240" w:lineRule="auto"/>
+        <w:textAlignment w:val="baseline"/>
+        <w:rPr>
+          <w:rFonts w:ascii="Consolas" w:eastAsia="Times New Roman" w:hAnsi="Consolas" w:cs="Courier New"/>
+          <w:color w:val="242729"/>
+          <w:sz w:val="20"/>
+          <w:szCs w:val="20"/>
+        </w:rPr>
+      </w:pPr>
+      <w:proofErr w:type="spellStart"/>
+      <w:proofErr w:type="gramStart"/>
+      <w:r>
+        <w:rPr>
+          <w:rFonts w:ascii="Consolas" w:eastAsia="Times New Roman" w:hAnsi="Consolas" w:cs="Courier New"/>
+          <w:color w:val="242729"/>
+          <w:sz w:val="20"/>
+          <w:szCs w:val="20"/>
+        </w:rPr>
+        <w:t>git</w:t>
+      </w:r>
+      <w:proofErr w:type="spellEnd"/>
+      <w:proofErr w:type="gramEnd"/>
+      <w:r>
+        <w:rPr>
+          <w:rFonts w:ascii="Consolas" w:eastAsia="Times New Roman" w:hAnsi="Consolas" w:cs="Courier New"/>
+          <w:color w:val="242729"/>
+          <w:sz w:val="20"/>
+          <w:szCs w:val="20"/>
+        </w:rPr>
+        <w:t xml:space="preserve"> push -u origin Nadeem1</w:t>
+      </w:r>
+    </w:p>
+    <w:p>
+      <w:bookmarkStart w:id="0" w:name="_GoBack"/>
+      <w:bookmarkEnd w:id="0"/>
+    </w:p>
+    <w:p>
+      <w:r>
+        <w:t>___________________________________________________________________</w:t>
+      </w:r>
+    </w:p>
+    <w:p>
+      <w:pPr>
+        <w:rPr>
+          <w:rStyle w:val="HTMLCode"/>
+          <w:rFonts w:asciiTheme="minorHAnsi" w:eastAsiaTheme="minorHAnsi" w:hAnsiTheme="minorHAnsi" w:cstheme="minorBidi"/>
+          <w:b/>
+          <w:sz w:val="22"/>
+          <w:szCs w:val="22"/>
+        </w:rPr>
+      </w:pPr>
+      <w:r>
+        <w:rPr>
+          <w:b/>
+        </w:rPr>
+        <w:t>Tags</w:t>
+      </w:r>
+      <w:proofErr w:type="gramStart"/>
+      <w:r>
+        <w:rPr>
+          <w:b/>
+        </w:rPr>
+        <w:t>:</w:t>
+      </w:r>
+      <w:proofErr w:type="gramEnd"/>
+      <w:r>
+        <w:rPr>
+          <w:b/>
+        </w:rPr>
+        <w:br/>
+      </w:r>
+      <w:proofErr w:type="spellStart"/>
+      <w:r>
+        <w:rPr>
+          <w:rStyle w:val="HTMLCode"/>
+          <w:rFonts w:ascii="Consolas" w:eastAsiaTheme="minorHAnsi" w:hAnsi="Consolas"/>
+          <w:color w:val="24292E"/>
+          <w:sz w:val="18"/>
+          <w:szCs w:val="18"/>
+          <w:bdr w:val="none" w:sz="0" w:space="0" w:color="auto" w:frame="1"/>
+        </w:rPr>
+        <w:t>git</w:t>
+      </w:r>
+      <w:proofErr w:type="spellEnd"/>
+      <w:r>
+        <w:rPr>
+          <w:rStyle w:val="HTMLCode"/>
+          <w:rFonts w:ascii="Consolas" w:eastAsiaTheme="minorHAnsi" w:hAnsi="Consolas"/>
+          <w:color w:val="24292E"/>
+          <w:sz w:val="18"/>
+          <w:szCs w:val="18"/>
+          <w:bdr w:val="none" w:sz="0" w:space="0" w:color="auto" w:frame="1"/>
+        </w:rPr>
+        <w:t xml:space="preserve"> tag v0.1.0-rc1</w:t>
+      </w:r>
+    </w:p>
+    <w:p>
+      <w:pPr>
+        <w:pStyle w:val="HTMLPreformatted"/>
+        <w:shd w:val="clear" w:color="auto" w:fill="F6F8FA"/>
+        <w:rPr>
+          <w:rFonts w:ascii="Consolas" w:hAnsi="Consolas"/>
+          <w:color w:val="24292E"/>
+          <w:sz w:val="18"/>
+          <w:szCs w:val="18"/>
+        </w:rPr>
+      </w:pPr>
+      <w:proofErr w:type="spellStart"/>
+      <w:proofErr w:type="gramStart"/>
+      <w:r>
+        <w:rPr>
+          <w:rStyle w:val="HTMLCode"/>
+          <w:rFonts w:ascii="Consolas" w:hAnsi="Consolas"/>
+          <w:color w:val="24292E"/>
+          <w:sz w:val="18"/>
+          <w:szCs w:val="18"/>
+          <w:bdr w:val="none" w:sz="0" w:space="0" w:color="auto" w:frame="1"/>
+        </w:rPr>
+        <w:t>git</w:t>
+      </w:r>
+      <w:proofErr w:type="spellEnd"/>
+      <w:proofErr w:type="gramEnd"/>
+      <w:r>
+        <w:rPr>
+          <w:rStyle w:val="HTMLCode"/>
+          <w:rFonts w:ascii="Consolas" w:hAnsi="Consolas"/>
+          <w:color w:val="24292E"/>
+          <w:sz w:val="18"/>
+          <w:szCs w:val="18"/>
+          <w:bdr w:val="none" w:sz="0" w:space="0" w:color="auto" w:frame="1"/>
+        </w:rPr>
+        <w:t xml:space="preserve"> push --tags</w:t>
+      </w:r>
+    </w:p>
+    <w:p/>
+    <w:p>
+      <w:pPr>
+        <w:rPr>
+          <w:b/>
+        </w:rPr>
+      </w:pPr>
+      <w:r>
+        <w:rPr>
+          <w:b/>
+        </w:rPr>
+        <w:t>Delete tags:</w:t>
+      </w:r>
+    </w:p>
+    <w:p>
+      <w:pPr>
+        <w:tabs>
+          <w:tab w:val="left" w:pos="916"/>
+          <w:tab w:val="left" w:pos="1832"/>
+          <w:tab w:val="left" w:pos="2748"/>
+          <w:tab w:val="left" w:pos="3664"/>
+          <w:tab w:val="left" w:pos="4580"/>
+          <w:tab w:val="left" w:pos="5496"/>
+          <w:tab w:val="left" w:pos="6412"/>
+          <w:tab w:val="left" w:pos="7328"/>
+          <w:tab w:val="left" w:pos="8244"/>
+          <w:tab w:val="left" w:pos="9160"/>
+          <w:tab w:val="left" w:pos="10076"/>
+          <w:tab w:val="left" w:pos="10992"/>
+          <w:tab w:val="left" w:pos="11908"/>
+          <w:tab w:val="left" w:pos="12824"/>
+          <w:tab w:val="left" w:pos="13740"/>
+          <w:tab w:val="left" w:pos="14656"/>
+        </w:tabs>
+        <w:spacing w:after="0" w:line="240" w:lineRule="auto"/>
+        <w:rPr>
+          <w:rFonts w:ascii="Courier New" w:eastAsia="Times New Roman" w:hAnsi="Courier New" w:cs="Courier New"/>
+          <w:b/>
+          <w:color w:val="555555"/>
+          <w:sz w:val="20"/>
+          <w:szCs w:val="20"/>
+        </w:rPr>
+      </w:pPr>
+      <w:r>
+        <w:rPr>
+          <w:rFonts w:ascii="Courier New" w:eastAsia="Times New Roman" w:hAnsi="Courier New" w:cs="Courier New"/>
+          <w:b/>
+          <w:color w:val="555555"/>
+          <w:sz w:val="20"/>
+          <w:szCs w:val="20"/>
+        </w:rPr>
+        <w:t xml:space="preserve">$&gt; </w:t>
+      </w:r>
+      <w:proofErr w:type="spellStart"/>
+      <w:r>
+        <w:rPr>
+          <w:rFonts w:ascii="Courier New" w:eastAsia="Times New Roman" w:hAnsi="Courier New" w:cs="Courier New"/>
+          <w:b/>
+          <w:color w:val="555555"/>
+          <w:sz w:val="20"/>
+          <w:szCs w:val="20"/>
+        </w:rPr>
+        <w:t>git</w:t>
+      </w:r>
+      <w:proofErr w:type="spellEnd"/>
+      <w:r>
+        <w:rPr>
+          <w:rFonts w:ascii="Courier New" w:eastAsia="Times New Roman" w:hAnsi="Courier New" w:cs="Courier New"/>
+          <w:b/>
+          <w:color w:val="555555"/>
+          <w:sz w:val="20"/>
+          <w:szCs w:val="20"/>
+        </w:rPr>
+        <w:t xml:space="preserve"> push </w:t>
+      </w:r>
+      <w:proofErr w:type="gramStart"/>
+      <w:r>
+        <w:rPr>
+          <w:rFonts w:ascii="Courier New" w:eastAsia="Times New Roman" w:hAnsi="Courier New" w:cs="Courier New"/>
+          <w:b/>
+          <w:color w:val="555555"/>
+          <w:sz w:val="20"/>
+          <w:szCs w:val="20"/>
+        </w:rPr>
+        <w:t>origin :refs</w:t>
+      </w:r>
+      <w:proofErr w:type="gramEnd"/>
+      <w:r>
+        <w:rPr>
+          <w:rFonts w:ascii="Courier New" w:eastAsia="Times New Roman" w:hAnsi="Courier New" w:cs="Courier New"/>
+          <w:b/>
+          <w:color w:val="555555"/>
+          <w:sz w:val="20"/>
+          <w:szCs w:val="20"/>
+        </w:rPr>
+        <w:t>/tags/</w:t>
+      </w:r>
+      <w:proofErr w:type="spellStart"/>
+      <w:r>
+        <w:rPr>
+          <w:rFonts w:ascii="Courier New" w:eastAsia="Times New Roman" w:hAnsi="Courier New" w:cs="Courier New"/>
+          <w:b/>
+          <w:color w:val="555555"/>
+          <w:sz w:val="20"/>
+          <w:szCs w:val="20"/>
+        </w:rPr>
+        <w:t>old_tag</w:t>
+      </w:r>
+      <w:proofErr w:type="spellEnd"/>
+    </w:p>
+    <w:p>
+      <w:pPr>
+        <w:tabs>
+          <w:tab w:val="left" w:pos="916"/>
+          <w:tab w:val="left" w:pos="1832"/>
+          <w:tab w:val="left" w:pos="2748"/>
+          <w:tab w:val="left" w:pos="3664"/>
+          <w:tab w:val="left" w:pos="4580"/>
+          <w:tab w:val="left" w:pos="5496"/>
+          <w:tab w:val="left" w:pos="6412"/>
+          <w:tab w:val="left" w:pos="7328"/>
+          <w:tab w:val="left" w:pos="8244"/>
+          <w:tab w:val="left" w:pos="9160"/>
+          <w:tab w:val="left" w:pos="10076"/>
+          <w:tab w:val="left" w:pos="10992"/>
+          <w:tab w:val="left" w:pos="11908"/>
+          <w:tab w:val="left" w:pos="12824"/>
+          <w:tab w:val="left" w:pos="13740"/>
+          <w:tab w:val="left" w:pos="14656"/>
+        </w:tabs>
+        <w:spacing w:after="0" w:line="240" w:lineRule="auto"/>
         <w:rPr>
           <w:rFonts w:ascii="Courier New" w:eastAsia="Times New Roman" w:hAnsi="Courier New" w:cs="Courier New"/>
           <w:b/>
@@ -2364,6 +2615,7 @@
           <w:sz w:val="18"/>
           <w:szCs w:val="18"/>
         </w:rPr>
+        <w:lastRenderedPageBreak/>
         <w:t>git</w:t>
       </w:r>
       <w:proofErr w:type="spellEnd"/>
@@ -2486,7 +2738,6 @@
           <w:sz w:val="18"/>
           <w:szCs w:val="18"/>
         </w:rPr>
-        <w:lastRenderedPageBreak/>
         <w:t xml:space="preserve">Writing objects: 100% (775/775), 6.00 </w:t>
       </w:r>
       <w:proofErr w:type="spellStart"/>
@@ -3630,7 +3881,7 @@
 </file>
 
 <file path=customXml/itemProps1.xml><?xml version="1.0" encoding="utf-8"?>
-<ds:datastoreItem xmlns:ds="http://schemas.openxmlformats.org/officeDocument/2006/customXml" ds:itemID="{5108E7F2-2F67-4D5B-AEE0-5ADED19D00CB}">
+<ds:datastoreItem xmlns:ds="http://schemas.openxmlformats.org/officeDocument/2006/customXml" ds:itemID="{E92FCCF7-E2CF-439D-8FBC-1A2F2D49E0F1}">
   <ds:schemaRefs>
     <ds:schemaRef ds:uri="http://schemas.openxmlformats.org/officeDocument/2006/bibliography"/>
   </ds:schemaRefs>

</xml_diff>